<commit_message>
add a new requirement of toilet system diagram
</commit_message>
<xml_diff>
--- a/给排水/地上平面大样系统图/卫生间大样图与轴测图-技术需求.docx
+++ b/给排水/地上平面大样系统图/卫生间大样图与轴测图-技术需求.docx
@@ -351,8 +351,6 @@
         </w:rPr>
         <w:t>图纸帮助理解</w:t>
       </w:r>
-      <w:bookmarkStart w:id="1" w:name="_GoBack"/>
-      <w:bookmarkEnd w:id="1"/>
     </w:p>
     <w:p/>
     <w:p>
@@ -659,8 +657,7 @@
     </w:p>
     <w:p>
       <w:pPr>
-        <w:pStyle w:val="a7"/>
-        <w:ind w:leftChars="600" w:left="1260"/>
+        <w:ind w:left="840" w:firstLine="420"/>
       </w:pPr>
       <w:r>
         <w:rPr>
@@ -907,9 +904,185 @@
       </w:r>
     </w:p>
     <w:p>
+      <w:r>
+        <w:rPr>
+          <w:rFonts w:hint="eastAsia"/>
+        </w:rPr>
+        <w:t xml:space="preserve"> </w:t>
+      </w:r>
+      <w:r>
+        <w:t xml:space="preserve">       </w:t>
+      </w:r>
+    </w:p>
+    <w:p>
+      <w:pPr>
+        <w:pStyle w:val="a7"/>
+        <w:numPr>
+          <w:ilvl w:val="2"/>
+          <w:numId w:val="1"/>
+        </w:numPr>
+        <w:ind w:firstLineChars="0"/>
+      </w:pPr>
+      <w:r>
+        <w:rPr>
+          <w:rFonts w:hint="eastAsia"/>
+        </w:rPr>
+        <w:t>注意要支持下面的用例：</w:t>
+      </w:r>
+    </w:p>
+    <w:p>
+      <w:r>
+        <w:tab/>
+      </w:r>
+      <w:r>
+        <w:tab/>
+      </w:r>
+      <w:r>
+        <w:rPr>
+          <w:noProof/>
+        </w:rPr>
+        <w:drawing>
+          <wp:inline distT="0" distB="0" distL="0" distR="0">
+            <wp:extent cx="2245995" cy="2867660"/>
+            <wp:effectExtent l="0" t="0" r="1905" b="8890"/>
+            <wp:docPr id="3" name="图片 3"/>
+            <wp:cNvGraphicFramePr>
+              <a:graphicFrameLocks xmlns:a="http://schemas.openxmlformats.org/drawingml/2006/main" noChangeAspect="1"/>
+            </wp:cNvGraphicFramePr>
+            <a:graphic xmlns:a="http://schemas.openxmlformats.org/drawingml/2006/main">
+              <a:graphicData uri="http://schemas.openxmlformats.org/drawingml/2006/picture">
+                <pic:pic xmlns:pic="http://schemas.openxmlformats.org/drawingml/2006/picture">
+                  <pic:nvPicPr>
+                    <pic:cNvPr id="0" name="Picture 1"/>
+                    <pic:cNvPicPr>
+                      <a:picLocks noChangeAspect="1" noChangeArrowheads="1"/>
+                    </pic:cNvPicPr>
+                  </pic:nvPicPr>
+                  <pic:blipFill>
+                    <a:blip r:embed="rId10">
+                      <a:extLst>
+                        <a:ext uri="{28A0092B-C50C-407E-A947-70E740481C1C}">
+                          <a14:useLocalDpi xmlns:a14="http://schemas.microsoft.com/office/drawing/2010/main" val="0"/>
+                        </a:ext>
+                      </a:extLst>
+                    </a:blip>
+                    <a:srcRect/>
+                    <a:stretch>
+                      <a:fillRect/>
+                    </a:stretch>
+                  </pic:blipFill>
+                  <pic:spPr bwMode="auto">
+                    <a:xfrm>
+                      <a:off x="0" y="0"/>
+                      <a:ext cx="2245995" cy="2867660"/>
+                    </a:xfrm>
+                    <a:prstGeom prst="rect">
+                      <a:avLst/>
+                    </a:prstGeom>
+                    <a:noFill/>
+                    <a:ln>
+                      <a:noFill/>
+                    </a:ln>
+                  </pic:spPr>
+                </pic:pic>
+              </a:graphicData>
+            </a:graphic>
+          </wp:inline>
+        </w:drawing>
+      </w:r>
+    </w:p>
+    <w:p>
       <w:pPr>
         <w:ind w:left="840"/>
       </w:pPr>
+      <w:r>
+        <w:rPr>
+          <w:rFonts w:hint="eastAsia"/>
+        </w:rPr>
+        <w:t>在这种情况下，会输入一组</w:t>
+      </w:r>
+      <w:r>
+        <w:rPr>
+          <w:rFonts w:hint="eastAsia"/>
+        </w:rPr>
+        <w:t>方向向量，其他输入，输出条件不变。</w:t>
+      </w:r>
+      <w:r>
+        <w:rPr>
+          <w:rFonts w:hint="eastAsia"/>
+        </w:rPr>
+        <w:t>比如上</w:t>
+      </w:r>
+      <w:r>
+        <w:rPr>
+          <w:rFonts w:hint="eastAsia"/>
+        </w:rPr>
+        <w:t>面</w:t>
+      </w:r>
+      <w:r>
+        <w:rPr>
+          <w:rFonts w:hint="eastAsia"/>
+        </w:rPr>
+        <w:t>这种情况，会输入两条</w:t>
+      </w:r>
+      <w:r>
+        <w:rPr>
+          <w:rFonts w:hint="eastAsia"/>
+        </w:rPr>
+        <w:t>中心线线段</w:t>
+      </w:r>
+      <w:r>
+        <w:rPr>
+          <w:rFonts w:hint="eastAsia"/>
+        </w:rPr>
+        <w:t>（中心线走向），用来指向空间走向。</w:t>
+      </w:r>
+    </w:p>
+    <w:p>
+      <w:pPr>
+        <w:ind w:left="840"/>
+        <w:rPr>
+          <w:rFonts w:hint="eastAsia"/>
+        </w:rPr>
+      </w:pPr>
+      <w:r>
+        <w:rPr>
+          <w:rFonts w:hint="eastAsia"/>
+        </w:rPr>
+        <w:t>设想的解法，</w:t>
+      </w:r>
+      <w:r>
+        <w:rPr>
+          <w:rFonts w:hint="eastAsia"/>
+        </w:rPr>
+        <w:t>依据方向向量，</w:t>
+      </w:r>
+      <w:r>
+        <w:rPr>
+          <w:rFonts w:hint="eastAsia"/>
+        </w:rPr>
+        <w:t>先处理离起点近的区域，然后依次处理</w:t>
+      </w:r>
+      <w:r>
+        <w:rPr>
+          <w:rFonts w:hint="eastAsia"/>
+        </w:rPr>
+        <w:t>离</w:t>
+      </w:r>
+      <w:r>
+        <w:rPr>
+          <w:rFonts w:hint="eastAsia"/>
+        </w:rPr>
+        <w:t>起点</w:t>
+      </w:r>
+      <w:r>
+        <w:rPr>
+          <w:rFonts w:hint="eastAsia"/>
+        </w:rPr>
+        <w:t>远的区域。</w:t>
+      </w:r>
+      <w:bookmarkStart w:id="1" w:name="_GoBack"/>
+      <w:bookmarkEnd w:id="1"/>
     </w:p>
     <w:p>
       <w:pPr>
@@ -929,6 +1102,7 @@
         <w:rPr>
           <w:rFonts w:hint="eastAsia"/>
         </w:rPr>
+        <w:lastRenderedPageBreak/>
         <w:t>平台集成</w:t>
       </w:r>
     </w:p>
@@ -1280,14 +1454,7 @@
         <w:rPr>
           <w:rFonts w:hint="eastAsia"/>
         </w:rPr>
-        <w:t>上建立私有的代码仓储，项目交付后天华Fork原代码仓储为自己的代</w:t>
-      </w:r>
-      <w:r>
-        <w:rPr>
-          <w:rFonts w:hint="eastAsia"/>
-        </w:rPr>
-        <w:lastRenderedPageBreak/>
-        <w:t>码仓储。合作方拥有原代码仓储的所有权，天华拥有天华Fork的代码仓库的所有权。</w:t>
+        <w:t>上建立私有的代码仓储，项目交付后天华Fork原代码仓储为自己的代码仓储。合作方拥有原代码仓储的所有权，天华拥有天华Fork的代码仓库的所有权。</w:t>
       </w:r>
     </w:p>
     <w:p>

</xml_diff>